<commit_message>
uploaded submitted school work
</commit_message>
<xml_diff>
--- a/IS337 - Information Assurance I/Discussion_Board_Posts.docx
+++ b/IS337 - Information Assurance I/Discussion_Board_Posts.docx
@@ -983,80 +983,45 @@
       </w:pPr>
       <w:r>
         <w:rPr>
-          <w:b/>
-          <w:bCs/>
-          <w:u w:val="single"/>
-        </w:rPr>
-      </w:r>
-    </w:p>
-    <w:p>
-      <w:pPr>
-        <w:pStyle w:val="Normal"/>
-        <w:rPr>
-          <w:b/>
-          <w:bCs/>
-          <w:u w:val="single"/>
-        </w:rPr>
-      </w:pPr>
-      <w:r>
-        <w:rPr>
           <w:b w:val="false"/>
           <w:bCs w:val="false"/>
           <w:u w:val="none"/>
         </w:rPr>
-        <w:t>If an organization decides to no patent one of their product designs there are still other legal means that they can use to protect their trade secrets. There are actual trade secret laws though they are different depending on the jurisdiction the company is in but they are generally there to protect things such as manufacturing processes, formulas, and marketing strategies to name a few. Other things that companies can use are Non-Disclosure Agreements (NDA), and Non-compete clauses. Many companies with secrets to keep will have employees sign an NDA at the beginning of their employment and sometimes will put non-compete clauses into their contracts to protect against their trade secrets either being disclosed to the competition or being used against them by prior employees.</w:t>
-      </w:r>
-    </w:p>
-    <w:p>
-      <w:pPr>
-        <w:pStyle w:val="Normal"/>
+      </w:r>
+    </w:p>
+    <w:p>
+      <w:pPr>
+        <w:pStyle w:val="Normal"/>
+        <w:rPr>
+          <w:b/>
+          <w:bCs/>
+          <w:u w:val="single"/>
+        </w:rPr>
+      </w:pPr>
+      <w:r>
         <w:rPr>
           <w:b w:val="false"/>
           <w:bCs w:val="false"/>
           <w:u w:val="none"/>
         </w:rPr>
-      </w:pPr>
-      <w:r>
-        <w:rPr>
-          <w:b/>
-          <w:bCs/>
-          <w:u w:val="single"/>
-        </w:rPr>
-      </w:r>
-    </w:p>
-    <w:p>
-      <w:pPr>
-        <w:pStyle w:val="Normal"/>
-        <w:rPr>
-          <w:b/>
-          <w:bCs/>
-          <w:u w:val="single"/>
-        </w:rPr>
-      </w:pPr>
-      <w:r>
+        <w:t>If an organization decides to no patent one of their product designs there are still other legal means that they can use to protect their trade secrets. There are actual trade secret laws though they are different depending on the jurisdiction the company is in but they are generally there to protect things such as manufacturing processes, formulas, and marketing strategies to name a few. Other things that companies can use are Non-Disclosure Agreements (NDA), and Non-compete clauses. Many companies with secrets to keep will have employees sign an NDA at the beginning of their employment and sometimes will put non-compete clauses into their contracts to protect against their trade secrets either being disclosed to the competition or being used against them by prior employees.</w:t>
+      </w:r>
+    </w:p>
+    <w:p>
+      <w:pPr>
+        <w:pStyle w:val="Normal"/>
         <w:rPr>
           <w:b w:val="false"/>
           <w:bCs w:val="false"/>
           <w:u w:val="none"/>
         </w:rPr>
-        <w:t xml:space="preserve">The main concerns of citizens today in regards to privacy in information systems would be Data breaches, Surveillance, and Lack of control. There have been a lot of data breaches that have exposed vast amounts of personal data. Which has fed into the peoples concerns about the lack of control that they have over how their data is collected and used by corporations and governments without their consent. Which kind of feeds into their worry about corporations and governments doing surveillance on their everyday digital lives. </w:t>
-      </w:r>
-    </w:p>
-    <w:p>
-      <w:pPr>
-        <w:pStyle w:val="Normal"/>
+      </w:pPr>
+      <w:r>
         <w:rPr>
           <w:b w:val="false"/>
           <w:bCs w:val="false"/>
           <w:u w:val="none"/>
         </w:rPr>
-      </w:pPr>
-      <w:r>
-        <w:rPr>
-          <w:b/>
-          <w:bCs/>
-          <w:u w:val="single"/>
-        </w:rPr>
       </w:r>
     </w:p>
     <w:p>
@@ -1074,7 +1039,7 @@
           <w:bCs w:val="false"/>
           <w:u w:val="none"/>
         </w:rPr>
-        <w:t>Three vulnerability assessment tools that are in use by medium to large businesses today are:</w:t>
+        <w:t xml:space="preserve">The main concerns of citizens today in regards to privacy in information systems would be Data breaches, Surveillance, and Lack of control. There have been a lot of data breaches that have exposed vast amounts of personal data. Which has fed into the peoples concerns about the lack of control that they have over how their data is collected and used by corporations and governments without their consent. Which kind of feeds into their worry about corporations and governments doing surveillance on their everyday digital lives. </w:t>
       </w:r>
     </w:p>
     <w:p>
@@ -1088,80 +1053,45 @@
       </w:pPr>
       <w:r>
         <w:rPr>
-          <w:b/>
-          <w:bCs/>
-          <w:u w:val="single"/>
-        </w:rPr>
-      </w:r>
-    </w:p>
-    <w:p>
-      <w:pPr>
-        <w:pStyle w:val="Normal"/>
-        <w:rPr>
-          <w:b/>
-          <w:bCs/>
-          <w:u w:val="single"/>
-        </w:rPr>
-      </w:pPr>
-      <w:r>
-        <w:rPr>
           <w:b w:val="false"/>
           <w:bCs w:val="false"/>
           <w:u w:val="none"/>
         </w:rPr>
-        <w:t xml:space="preserve">Nessus – this application is a widely used vulnerability assessment tool that scans networks, systems and applications for security vulnerabilities. Its main features are that it has an extensive vulnerability database and it integrates with other security tools and has good reporting capabilities. I could not find much on the cost for commercial use but there is a free trial avaliable. </w:t>
-      </w:r>
-    </w:p>
-    <w:p>
-      <w:pPr>
-        <w:pStyle w:val="Normal"/>
+      </w:r>
+    </w:p>
+    <w:p>
+      <w:pPr>
+        <w:pStyle w:val="Normal"/>
+        <w:rPr>
+          <w:b/>
+          <w:bCs/>
+          <w:u w:val="single"/>
+        </w:rPr>
+      </w:pPr>
+      <w:r>
         <w:rPr>
           <w:b w:val="false"/>
           <w:bCs w:val="false"/>
           <w:u w:val="none"/>
         </w:rPr>
-      </w:pPr>
-      <w:r>
-        <w:rPr>
-          <w:b/>
-          <w:bCs/>
-          <w:u w:val="single"/>
-        </w:rPr>
-      </w:r>
-    </w:p>
-    <w:p>
-      <w:pPr>
-        <w:pStyle w:val="Normal"/>
-        <w:rPr>
-          <w:b/>
-          <w:bCs/>
-          <w:u w:val="single"/>
-        </w:rPr>
-      </w:pPr>
-      <w:r>
+        <w:t>Three vulnerability assessment tools that are in use by medium to large businesses today are:</w:t>
+      </w:r>
+    </w:p>
+    <w:p>
+      <w:pPr>
+        <w:pStyle w:val="Normal"/>
         <w:rPr>
           <w:b w:val="false"/>
           <w:bCs w:val="false"/>
           <w:u w:val="none"/>
         </w:rPr>
-        <w:t>OpenVAS – or Open Vulnerability Assessment is a pretty popular open source vulnerability scanner. Its primary features are a database that is updated regularly, scripting support, and a user friendly interface. This tool is open source so therefore free to use.</w:t>
-      </w:r>
-    </w:p>
-    <w:p>
-      <w:pPr>
-        <w:pStyle w:val="Normal"/>
+      </w:pPr>
+      <w:r>
         <w:rPr>
           <w:b w:val="false"/>
           <w:bCs w:val="false"/>
           <w:u w:val="none"/>
         </w:rPr>
-      </w:pPr>
-      <w:r>
-        <w:rPr>
-          <w:b/>
-          <w:bCs/>
-          <w:u w:val="single"/>
-        </w:rPr>
       </w:r>
     </w:p>
     <w:p>
@@ -1179,7 +1109,196 @@
           <w:bCs w:val="false"/>
           <w:u w:val="none"/>
         </w:rPr>
+        <w:t xml:space="preserve">Nessus – this application is a widely used vulnerability assessment tool that scans networks, systems and applications for security vulnerabilities. Its main features are that it has an extensive vulnerability database and it integrates with other security tools and has good reporting capabilities. I could not find much on the cost for commercial use but there is a free trial avaliable. </w:t>
+      </w:r>
+    </w:p>
+    <w:p>
+      <w:pPr>
+        <w:pStyle w:val="Normal"/>
+        <w:rPr>
+          <w:b w:val="false"/>
+          <w:bCs w:val="false"/>
+          <w:u w:val="none"/>
+        </w:rPr>
+      </w:pPr>
+      <w:r>
+        <w:rPr>
+          <w:b w:val="false"/>
+          <w:bCs w:val="false"/>
+          <w:u w:val="none"/>
+        </w:rPr>
+      </w:r>
+    </w:p>
+    <w:p>
+      <w:pPr>
+        <w:pStyle w:val="Normal"/>
+        <w:rPr>
+          <w:b/>
+          <w:bCs/>
+          <w:u w:val="single"/>
+        </w:rPr>
+      </w:pPr>
+      <w:r>
+        <w:rPr>
+          <w:b w:val="false"/>
+          <w:bCs w:val="false"/>
+          <w:u w:val="none"/>
+        </w:rPr>
+        <w:t>OpenVAS – or Open Vulnerability Assessment is a pretty popular open source vulnerability scanner. Its primary features are a database that is updated regularly, scripting support, and a user friendly interface. This tool is open source so therefore free to use.</w:t>
+      </w:r>
+    </w:p>
+    <w:p>
+      <w:pPr>
+        <w:pStyle w:val="Normal"/>
+        <w:rPr>
+          <w:b w:val="false"/>
+          <w:bCs w:val="false"/>
+          <w:u w:val="none"/>
+        </w:rPr>
+      </w:pPr>
+      <w:r>
+        <w:rPr>
+          <w:b w:val="false"/>
+          <w:bCs w:val="false"/>
+          <w:u w:val="none"/>
+        </w:rPr>
+      </w:r>
+    </w:p>
+    <w:p>
+      <w:pPr>
+        <w:pStyle w:val="Normal"/>
+        <w:rPr>
+          <w:b/>
+          <w:bCs/>
+          <w:u w:val="single"/>
+        </w:rPr>
+      </w:pPr>
+      <w:r>
+        <w:rPr>
+          <w:b w:val="false"/>
+          <w:bCs w:val="false"/>
+          <w:u w:val="none"/>
+        </w:rPr>
         <w:t xml:space="preserve">Qualys Vulnerability Management – This is a cloud based vulnerability management tool that assists organizations to identify, prioritize, and fix their security vulnerabilities. The man features are that it offers continuous monitoring, asset discovery and a comprehensive reporting system. This tool is paid for by a subscription based model. </w:t>
+      </w:r>
+    </w:p>
+    <w:p>
+      <w:pPr>
+        <w:pStyle w:val="Normal"/>
+        <w:rPr>
+          <w:b/>
+          <w:bCs/>
+          <w:u w:val="single"/>
+        </w:rPr>
+      </w:pPr>
+      <w:r>
+        <w:rPr/>
+      </w:r>
+    </w:p>
+    <w:p>
+      <w:pPr>
+        <w:pStyle w:val="Normal"/>
+        <w:rPr>
+          <w:b/>
+          <w:bCs/>
+          <w:u w:val="single"/>
+        </w:rPr>
+      </w:pPr>
+      <w:r>
+        <w:rPr>
+          <w:b/>
+          <w:bCs/>
+          <w:u w:val="single"/>
+        </w:rPr>
+        <w:t>Discussion Board 7:</w:t>
+      </w:r>
+    </w:p>
+    <w:p>
+      <w:pPr>
+        <w:pStyle w:val="Normal"/>
+        <w:rPr>
+          <w:b w:val="false"/>
+          <w:bCs w:val="false"/>
+          <w:u w:val="none"/>
+        </w:rPr>
+      </w:pPr>
+      <w:r>
+        <w:rPr>
+          <w:b/>
+          <w:bCs/>
+          <w:u w:val="single"/>
+        </w:rPr>
+      </w:r>
+    </w:p>
+    <w:p>
+      <w:pPr>
+        <w:pStyle w:val="Normal"/>
+        <w:rPr>
+          <w:b/>
+          <w:bCs/>
+          <w:u w:val="single"/>
+        </w:rPr>
+      </w:pPr>
+      <w:r>
+        <w:rPr>
+          <w:b w:val="false"/>
+          <w:bCs w:val="false"/>
+          <w:u w:val="none"/>
+        </w:rPr>
+        <w:t xml:space="preserve">I think that the first thing that I would end up doing would be to shifting my auditing efforts to a more risk based approach. By identifying the companies critical data and points of interest I would then be able to start to focus my efforts into our high risk areas. </w:t>
+      </w:r>
+    </w:p>
+    <w:p>
+      <w:pPr>
+        <w:pStyle w:val="Normal"/>
+        <w:rPr>
+          <w:b/>
+          <w:bCs/>
+          <w:u w:val="single"/>
+        </w:rPr>
+      </w:pPr>
+      <w:r>
+        <w:rPr>
+          <w:b w:val="false"/>
+          <w:bCs w:val="false"/>
+          <w:u w:val="none"/>
+        </w:rPr>
+        <w:t xml:space="preserve">I would then want to to automate the Vulnerability scanning and Log analysis, if I automate the vulnerability scanning then I can set the scanner to flag medium to high risk vulnerabilities that were found for further analysis by a human, therefore limiting the magnitude of data that the auditor has to sift through. The automation of the log analysis would basically be for the same reason, configure the software to flag probable issues in the security logs so that the auditor is not sifting through reams of data. </w:t>
+      </w:r>
+    </w:p>
+    <w:p>
+      <w:pPr>
+        <w:pStyle w:val="Normal"/>
+        <w:rPr>
+          <w:b/>
+          <w:bCs/>
+          <w:u w:val="single"/>
+        </w:rPr>
+      </w:pPr>
+      <w:r>
+        <w:rPr>
+          <w:b w:val="false"/>
+          <w:bCs w:val="false"/>
+          <w:u w:val="none"/>
+        </w:rPr>
+        <w:t>I would automate the user and access management portion of the system making it so that if a user is say promoted or laterally moved they have the proper permissions for the job that they are doing and if they get fired or quit then they are removed from the system with as little needed input from the system administrators as possible so that there are no potential vectors for the a threat agent to target while the administrators slog through their back log of work. There are more things that you can do to help automate the audit process but I figured that I would only tag a few so that we are, hopefully, not all talking about the same exact thing.</w:t>
+      </w:r>
+    </w:p>
+    <w:p>
+      <w:pPr>
+        <w:pStyle w:val="Normal"/>
+        <w:rPr>
+          <w:b w:val="false"/>
+          <w:bCs w:val="false"/>
+          <w:u w:val="none"/>
+        </w:rPr>
+      </w:pPr>
+      <w:r>
+        <w:rPr>
+          <w:b/>
+          <w:bCs/>
+          <w:u w:val="single"/>
+        </w:rPr>
       </w:r>
     </w:p>
     <w:sectPr>

</xml_diff>